<commit_message>
add theta_canyon on wind direction
</commit_message>
<xml_diff>
--- a/0_docs/draft.docx
+++ b/0_docs/draft.docx
@@ -1155,6 +1155,653 @@
         </w:rPr>
         <w:br/>
         <w:t># Sensible hot water heating demand</w:t>
+      </w:r>
+    </w:p>
+    <w:p>
+      <w:pPr>
+        <w:rPr>
+          <w:lang w:eastAsia="en-US"/>
+        </w:rPr>
+      </w:pPr>
+    </w:p>
+    <w:p>
+      <w:pPr>
+        <w:shd w:val="clear" w:color="auto" w:fill="FFFFFF"/>
+        <w:spacing w:line="285" w:lineRule="atLeast"/>
+        <w:rPr>
+          <w:rFonts w:ascii="Consolas" w:eastAsia="Times New Roman" w:hAnsi="Consolas" w:cs="Times New Roman"/>
+          <w:color w:val="000000"/>
+          <w:sz w:val="21"/>
+          <w:szCs w:val="21"/>
+        </w:rPr>
+      </w:pPr>
+      <w:r>
+        <w:rPr>
+          <w:rFonts w:ascii="Consolas" w:eastAsia="Times New Roman" w:hAnsi="Consolas" w:cs="Times New Roman"/>
+          <w:color w:val="008000"/>
+          <w:sz w:val="21"/>
+          <w:szCs w:val="21"/>
+        </w:rPr>
+        <w:t>! ZONE LIST:</w:t>
+      </w:r>
+    </w:p>
+    <w:p>
+      <w:pPr>
+        <w:shd w:val="clear" w:color="auto" w:fill="FFFFFF"/>
+        <w:spacing w:line="285" w:lineRule="atLeast"/>
+        <w:rPr>
+          <w:rFonts w:ascii="Consolas" w:eastAsia="Times New Roman" w:hAnsi="Consolas" w:cs="Times New Roman"/>
+          <w:color w:val="000000"/>
+          <w:sz w:val="21"/>
+          <w:szCs w:val="21"/>
+        </w:rPr>
+      </w:pPr>
+      <w:r>
+        <w:rPr>
+          <w:rFonts w:ascii="Consolas" w:eastAsia="Times New Roman" w:hAnsi="Consolas" w:cs="Times New Roman"/>
+          <w:color w:val="008000"/>
+          <w:sz w:val="21"/>
+          <w:szCs w:val="21"/>
+        </w:rPr>
+        <w:t>! G SW Apartment,</w:t>
+      </w:r>
+    </w:p>
+    <w:p>
+      <w:pPr>
+        <w:shd w:val="clear" w:color="auto" w:fill="FFFFFF"/>
+        <w:spacing w:line="285" w:lineRule="atLeast"/>
+        <w:rPr>
+          <w:rFonts w:ascii="Consolas" w:eastAsia="Times New Roman" w:hAnsi="Consolas" w:cs="Times New Roman"/>
+          <w:color w:val="000000"/>
+          <w:sz w:val="21"/>
+          <w:szCs w:val="21"/>
+        </w:rPr>
+      </w:pPr>
+      <w:r>
+        <w:rPr>
+          <w:rFonts w:ascii="Consolas" w:eastAsia="Times New Roman" w:hAnsi="Consolas" w:cs="Times New Roman"/>
+          <w:color w:val="008000"/>
+          <w:sz w:val="21"/>
+          <w:szCs w:val="21"/>
+        </w:rPr>
+        <w:t>! G NW Apartment,</w:t>
+      </w:r>
+    </w:p>
+    <w:p>
+      <w:pPr>
+        <w:shd w:val="clear" w:color="auto" w:fill="FFFFFF"/>
+        <w:spacing w:line="285" w:lineRule="atLeast"/>
+        <w:rPr>
+          <w:rFonts w:ascii="Consolas" w:eastAsia="Times New Roman" w:hAnsi="Consolas" w:cs="Times New Roman"/>
+          <w:color w:val="000000"/>
+          <w:sz w:val="21"/>
+          <w:szCs w:val="21"/>
+        </w:rPr>
+      </w:pPr>
+      <w:r>
+        <w:rPr>
+          <w:rFonts w:ascii="Consolas" w:eastAsia="Times New Roman" w:hAnsi="Consolas" w:cs="Times New Roman"/>
+          <w:color w:val="008000"/>
+          <w:sz w:val="21"/>
+          <w:szCs w:val="21"/>
+        </w:rPr>
+        <w:t>! Office,</w:t>
+      </w:r>
+    </w:p>
+    <w:p>
+      <w:pPr>
+        <w:shd w:val="clear" w:color="auto" w:fill="FFFFFF"/>
+        <w:spacing w:line="285" w:lineRule="atLeast"/>
+        <w:rPr>
+          <w:rFonts w:ascii="Consolas" w:eastAsia="Times New Roman" w:hAnsi="Consolas" w:cs="Times New Roman"/>
+          <w:color w:val="000000"/>
+          <w:sz w:val="21"/>
+          <w:szCs w:val="21"/>
+        </w:rPr>
+      </w:pPr>
+      <w:r>
+        <w:rPr>
+          <w:rFonts w:ascii="Consolas" w:eastAsia="Times New Roman" w:hAnsi="Consolas" w:cs="Times New Roman"/>
+          <w:color w:val="008000"/>
+          <w:sz w:val="21"/>
+          <w:szCs w:val="21"/>
+        </w:rPr>
+        <w:t>! G NE Apartment,</w:t>
+      </w:r>
+    </w:p>
+    <w:p>
+      <w:pPr>
+        <w:shd w:val="clear" w:color="auto" w:fill="FFFFFF"/>
+        <w:spacing w:line="285" w:lineRule="atLeast"/>
+        <w:rPr>
+          <w:rFonts w:ascii="Consolas" w:eastAsia="Times New Roman" w:hAnsi="Consolas" w:cs="Times New Roman"/>
+          <w:color w:val="000000"/>
+          <w:sz w:val="21"/>
+          <w:szCs w:val="21"/>
+        </w:rPr>
+      </w:pPr>
+      <w:r>
+        <w:rPr>
+          <w:rFonts w:ascii="Consolas" w:eastAsia="Times New Roman" w:hAnsi="Consolas" w:cs="Times New Roman"/>
+          <w:color w:val="008000"/>
+          <w:sz w:val="21"/>
+          <w:szCs w:val="21"/>
+        </w:rPr>
+        <w:t>! G N1 Apartment,</w:t>
+      </w:r>
+    </w:p>
+    <w:p>
+      <w:pPr>
+        <w:shd w:val="clear" w:color="auto" w:fill="FFFFFF"/>
+        <w:spacing w:line="285" w:lineRule="atLeast"/>
+        <w:rPr>
+          <w:rFonts w:ascii="Consolas" w:eastAsia="Times New Roman" w:hAnsi="Consolas" w:cs="Times New Roman"/>
+          <w:color w:val="000000"/>
+          <w:sz w:val="21"/>
+          <w:szCs w:val="21"/>
+        </w:rPr>
+      </w:pPr>
+      <w:r>
+        <w:rPr>
+          <w:rFonts w:ascii="Consolas" w:eastAsia="Times New Roman" w:hAnsi="Consolas" w:cs="Times New Roman"/>
+          <w:color w:val="008000"/>
+          <w:sz w:val="21"/>
+          <w:szCs w:val="21"/>
+        </w:rPr>
+        <w:t>! G N2 Apartment,</w:t>
+      </w:r>
+    </w:p>
+    <w:p>
+      <w:pPr>
+        <w:shd w:val="clear" w:color="auto" w:fill="FFFFFF"/>
+        <w:spacing w:line="285" w:lineRule="atLeast"/>
+        <w:rPr>
+          <w:rFonts w:ascii="Consolas" w:eastAsia="Times New Roman" w:hAnsi="Consolas" w:cs="Times New Roman"/>
+          <w:color w:val="000000"/>
+          <w:sz w:val="21"/>
+          <w:szCs w:val="21"/>
+        </w:rPr>
+      </w:pPr>
+      <w:r>
+        <w:rPr>
+          <w:rFonts w:ascii="Consolas" w:eastAsia="Times New Roman" w:hAnsi="Consolas" w:cs="Times New Roman"/>
+          <w:color w:val="008000"/>
+          <w:sz w:val="21"/>
+          <w:szCs w:val="21"/>
+        </w:rPr>
+        <w:t>! G S1 Apartment,</w:t>
+      </w:r>
+    </w:p>
+    <w:p>
+      <w:pPr>
+        <w:shd w:val="clear" w:color="auto" w:fill="FFFFFF"/>
+        <w:spacing w:line="285" w:lineRule="atLeast"/>
+        <w:rPr>
+          <w:rFonts w:ascii="Consolas" w:eastAsia="Times New Roman" w:hAnsi="Consolas" w:cs="Times New Roman"/>
+          <w:color w:val="000000"/>
+          <w:sz w:val="21"/>
+          <w:szCs w:val="21"/>
+        </w:rPr>
+      </w:pPr>
+      <w:r>
+        <w:rPr>
+          <w:rFonts w:ascii="Consolas" w:eastAsia="Times New Roman" w:hAnsi="Consolas" w:cs="Times New Roman"/>
+          <w:color w:val="008000"/>
+          <w:sz w:val="21"/>
+          <w:szCs w:val="21"/>
+        </w:rPr>
+        <w:t>! G S2 Apartment,</w:t>
+      </w:r>
+    </w:p>
+    <w:p>
+      <w:pPr>
+        <w:shd w:val="clear" w:color="auto" w:fill="FFFFFF"/>
+        <w:spacing w:line="285" w:lineRule="atLeast"/>
+        <w:rPr>
+          <w:rFonts w:ascii="Consolas" w:eastAsia="Times New Roman" w:hAnsi="Consolas" w:cs="Times New Roman"/>
+          <w:color w:val="000000"/>
+          <w:sz w:val="21"/>
+          <w:szCs w:val="21"/>
+        </w:rPr>
+      </w:pPr>
+      <w:r>
+        <w:rPr>
+          <w:rFonts w:ascii="Consolas" w:eastAsia="Times New Roman" w:hAnsi="Consolas" w:cs="Times New Roman"/>
+          <w:color w:val="008000"/>
+          <w:sz w:val="21"/>
+          <w:szCs w:val="21"/>
+        </w:rPr>
+        <w:t>! M SW Apartment,</w:t>
+      </w:r>
+    </w:p>
+    <w:p>
+      <w:pPr>
+        <w:shd w:val="clear" w:color="auto" w:fill="FFFFFF"/>
+        <w:spacing w:line="285" w:lineRule="atLeast"/>
+        <w:rPr>
+          <w:rFonts w:ascii="Consolas" w:eastAsia="Times New Roman" w:hAnsi="Consolas" w:cs="Times New Roman"/>
+          <w:color w:val="000000"/>
+          <w:sz w:val="21"/>
+          <w:szCs w:val="21"/>
+        </w:rPr>
+      </w:pPr>
+      <w:r>
+        <w:rPr>
+          <w:rFonts w:ascii="Consolas" w:eastAsia="Times New Roman" w:hAnsi="Consolas" w:cs="Times New Roman"/>
+          <w:color w:val="008000"/>
+          <w:sz w:val="21"/>
+          <w:szCs w:val="21"/>
+        </w:rPr>
+        <w:t>! M NW Apartment,</w:t>
+      </w:r>
+    </w:p>
+    <w:p>
+      <w:pPr>
+        <w:shd w:val="clear" w:color="auto" w:fill="FFFFFF"/>
+        <w:spacing w:line="285" w:lineRule="atLeast"/>
+        <w:rPr>
+          <w:rFonts w:ascii="Consolas" w:eastAsia="Times New Roman" w:hAnsi="Consolas" w:cs="Times New Roman"/>
+          <w:color w:val="000000"/>
+          <w:sz w:val="21"/>
+          <w:szCs w:val="21"/>
+        </w:rPr>
+      </w:pPr>
+      <w:r>
+        <w:rPr>
+          <w:rFonts w:ascii="Consolas" w:eastAsia="Times New Roman" w:hAnsi="Consolas" w:cs="Times New Roman"/>
+          <w:color w:val="008000"/>
+          <w:sz w:val="21"/>
+          <w:szCs w:val="21"/>
+        </w:rPr>
+        <w:t>! M SE Apartment,</w:t>
+      </w:r>
+    </w:p>
+    <w:p>
+      <w:pPr>
+        <w:shd w:val="clear" w:color="auto" w:fill="FFFFFF"/>
+        <w:spacing w:line="285" w:lineRule="atLeast"/>
+        <w:rPr>
+          <w:rFonts w:ascii="Consolas" w:eastAsia="Times New Roman" w:hAnsi="Consolas" w:cs="Times New Roman"/>
+          <w:color w:val="000000"/>
+          <w:sz w:val="21"/>
+          <w:szCs w:val="21"/>
+        </w:rPr>
+      </w:pPr>
+      <w:r>
+        <w:rPr>
+          <w:rFonts w:ascii="Consolas" w:eastAsia="Times New Roman" w:hAnsi="Consolas" w:cs="Times New Roman"/>
+          <w:color w:val="008000"/>
+          <w:sz w:val="21"/>
+          <w:szCs w:val="21"/>
+        </w:rPr>
+        <w:t>! M NE Apartment,</w:t>
+      </w:r>
+    </w:p>
+    <w:p>
+      <w:pPr>
+        <w:shd w:val="clear" w:color="auto" w:fill="FFFFFF"/>
+        <w:spacing w:line="285" w:lineRule="atLeast"/>
+        <w:rPr>
+          <w:rFonts w:ascii="Consolas" w:eastAsia="Times New Roman" w:hAnsi="Consolas" w:cs="Times New Roman"/>
+          <w:color w:val="000000"/>
+          <w:sz w:val="21"/>
+          <w:szCs w:val="21"/>
+        </w:rPr>
+      </w:pPr>
+      <w:r>
+        <w:rPr>
+          <w:rFonts w:ascii="Consolas" w:eastAsia="Times New Roman" w:hAnsi="Consolas" w:cs="Times New Roman"/>
+          <w:color w:val="008000"/>
+          <w:sz w:val="21"/>
+          <w:szCs w:val="21"/>
+        </w:rPr>
+        <w:t>! M N1 Apartment,</w:t>
+      </w:r>
+    </w:p>
+    <w:p>
+      <w:pPr>
+        <w:shd w:val="clear" w:color="auto" w:fill="FFFFFF"/>
+        <w:spacing w:line="285" w:lineRule="atLeast"/>
+        <w:rPr>
+          <w:rFonts w:ascii="Consolas" w:eastAsia="Times New Roman" w:hAnsi="Consolas" w:cs="Times New Roman"/>
+          <w:color w:val="000000"/>
+          <w:sz w:val="21"/>
+          <w:szCs w:val="21"/>
+        </w:rPr>
+      </w:pPr>
+      <w:r>
+        <w:rPr>
+          <w:rFonts w:ascii="Consolas" w:eastAsia="Times New Roman" w:hAnsi="Consolas" w:cs="Times New Roman"/>
+          <w:color w:val="008000"/>
+          <w:sz w:val="21"/>
+          <w:szCs w:val="21"/>
+        </w:rPr>
+        <w:t>! M N2 Apartment,</w:t>
+      </w:r>
+    </w:p>
+    <w:p>
+      <w:pPr>
+        <w:shd w:val="clear" w:color="auto" w:fill="FFFFFF"/>
+        <w:spacing w:line="285" w:lineRule="atLeast"/>
+        <w:rPr>
+          <w:rFonts w:ascii="Consolas" w:eastAsia="Times New Roman" w:hAnsi="Consolas" w:cs="Times New Roman"/>
+          <w:color w:val="000000"/>
+          <w:sz w:val="21"/>
+          <w:szCs w:val="21"/>
+        </w:rPr>
+      </w:pPr>
+      <w:r>
+        <w:rPr>
+          <w:rFonts w:ascii="Consolas" w:eastAsia="Times New Roman" w:hAnsi="Consolas" w:cs="Times New Roman"/>
+          <w:color w:val="008000"/>
+          <w:sz w:val="21"/>
+          <w:szCs w:val="21"/>
+        </w:rPr>
+        <w:t>! M S1 Apartment,</w:t>
+      </w:r>
+    </w:p>
+    <w:p>
+      <w:pPr>
+        <w:shd w:val="clear" w:color="auto" w:fill="FFFFFF"/>
+        <w:spacing w:line="285" w:lineRule="atLeast"/>
+        <w:rPr>
+          <w:rFonts w:ascii="Consolas" w:eastAsia="Times New Roman" w:hAnsi="Consolas" w:cs="Times New Roman"/>
+          <w:color w:val="000000"/>
+          <w:sz w:val="21"/>
+          <w:szCs w:val="21"/>
+        </w:rPr>
+      </w:pPr>
+      <w:r>
+        <w:rPr>
+          <w:rFonts w:ascii="Consolas" w:eastAsia="Times New Roman" w:hAnsi="Consolas" w:cs="Times New Roman"/>
+          <w:color w:val="008000"/>
+          <w:sz w:val="21"/>
+          <w:szCs w:val="21"/>
+        </w:rPr>
+        <w:t>! M S2 Apartment,</w:t>
+      </w:r>
+    </w:p>
+    <w:p>
+      <w:pPr>
+        <w:shd w:val="clear" w:color="auto" w:fill="FFFFFF"/>
+        <w:spacing w:line="285" w:lineRule="atLeast"/>
+        <w:rPr>
+          <w:rFonts w:ascii="Consolas" w:eastAsia="Times New Roman" w:hAnsi="Consolas" w:cs="Times New Roman"/>
+          <w:color w:val="000000"/>
+          <w:sz w:val="21"/>
+          <w:szCs w:val="21"/>
+        </w:rPr>
+      </w:pPr>
+      <w:r>
+        <w:rPr>
+          <w:rFonts w:ascii="Consolas" w:eastAsia="Times New Roman" w:hAnsi="Consolas" w:cs="Times New Roman"/>
+          <w:color w:val="008000"/>
+          <w:sz w:val="21"/>
+          <w:szCs w:val="21"/>
+        </w:rPr>
+        <w:t>! T SW Apartment,</w:t>
+      </w:r>
+    </w:p>
+    <w:p>
+      <w:pPr>
+        <w:shd w:val="clear" w:color="auto" w:fill="FFFFFF"/>
+        <w:spacing w:line="285" w:lineRule="atLeast"/>
+        <w:rPr>
+          <w:rFonts w:ascii="Consolas" w:eastAsia="Times New Roman" w:hAnsi="Consolas" w:cs="Times New Roman"/>
+          <w:color w:val="000000"/>
+          <w:sz w:val="21"/>
+          <w:szCs w:val="21"/>
+        </w:rPr>
+      </w:pPr>
+      <w:r>
+        <w:rPr>
+          <w:rFonts w:ascii="Consolas" w:eastAsia="Times New Roman" w:hAnsi="Consolas" w:cs="Times New Roman"/>
+          <w:color w:val="008000"/>
+          <w:sz w:val="21"/>
+          <w:szCs w:val="21"/>
+        </w:rPr>
+        <w:t>! T NW Apartment,</w:t>
+      </w:r>
+    </w:p>
+    <w:p>
+      <w:pPr>
+        <w:shd w:val="clear" w:color="auto" w:fill="FFFFFF"/>
+        <w:spacing w:line="285" w:lineRule="atLeast"/>
+        <w:rPr>
+          <w:rFonts w:ascii="Consolas" w:eastAsia="Times New Roman" w:hAnsi="Consolas" w:cs="Times New Roman"/>
+          <w:color w:val="000000"/>
+          <w:sz w:val="21"/>
+          <w:szCs w:val="21"/>
+        </w:rPr>
+      </w:pPr>
+      <w:r>
+        <w:rPr>
+          <w:rFonts w:ascii="Consolas" w:eastAsia="Times New Roman" w:hAnsi="Consolas" w:cs="Times New Roman"/>
+          <w:color w:val="008000"/>
+          <w:sz w:val="21"/>
+          <w:szCs w:val="21"/>
+        </w:rPr>
+        <w:lastRenderedPageBreak/>
+        <w:t>! T SE Apartment,</w:t>
+      </w:r>
+    </w:p>
+    <w:p>
+      <w:pPr>
+        <w:shd w:val="clear" w:color="auto" w:fill="FFFFFF"/>
+        <w:spacing w:line="285" w:lineRule="atLeast"/>
+        <w:rPr>
+          <w:rFonts w:ascii="Consolas" w:eastAsia="Times New Roman" w:hAnsi="Consolas" w:cs="Times New Roman"/>
+          <w:color w:val="000000"/>
+          <w:sz w:val="21"/>
+          <w:szCs w:val="21"/>
+        </w:rPr>
+      </w:pPr>
+      <w:r>
+        <w:rPr>
+          <w:rFonts w:ascii="Consolas" w:eastAsia="Times New Roman" w:hAnsi="Consolas" w:cs="Times New Roman"/>
+          <w:color w:val="008000"/>
+          <w:sz w:val="21"/>
+          <w:szCs w:val="21"/>
+        </w:rPr>
+        <w:t>! T NE Apartment,</w:t>
+      </w:r>
+    </w:p>
+    <w:p>
+      <w:pPr>
+        <w:shd w:val="clear" w:color="auto" w:fill="FFFFFF"/>
+        <w:spacing w:line="285" w:lineRule="atLeast"/>
+        <w:rPr>
+          <w:rFonts w:ascii="Consolas" w:eastAsia="Times New Roman" w:hAnsi="Consolas" w:cs="Times New Roman"/>
+          <w:color w:val="000000"/>
+          <w:sz w:val="21"/>
+          <w:szCs w:val="21"/>
+        </w:rPr>
+      </w:pPr>
+      <w:r>
+        <w:rPr>
+          <w:rFonts w:ascii="Consolas" w:eastAsia="Times New Roman" w:hAnsi="Consolas" w:cs="Times New Roman"/>
+          <w:color w:val="008000"/>
+          <w:sz w:val="21"/>
+          <w:szCs w:val="21"/>
+        </w:rPr>
+        <w:t>! T N1 Apartment,</w:t>
+      </w:r>
+    </w:p>
+    <w:p>
+      <w:pPr>
+        <w:shd w:val="clear" w:color="auto" w:fill="FFFFFF"/>
+        <w:spacing w:line="285" w:lineRule="atLeast"/>
+        <w:rPr>
+          <w:rFonts w:ascii="Consolas" w:eastAsia="Times New Roman" w:hAnsi="Consolas" w:cs="Times New Roman"/>
+          <w:color w:val="000000"/>
+          <w:sz w:val="21"/>
+          <w:szCs w:val="21"/>
+        </w:rPr>
+      </w:pPr>
+      <w:r>
+        <w:rPr>
+          <w:rFonts w:ascii="Consolas" w:eastAsia="Times New Roman" w:hAnsi="Consolas" w:cs="Times New Roman"/>
+          <w:color w:val="008000"/>
+          <w:sz w:val="21"/>
+          <w:szCs w:val="21"/>
+        </w:rPr>
+        <w:t>! T N2 Apartment,</w:t>
+      </w:r>
+    </w:p>
+    <w:p>
+      <w:pPr>
+        <w:shd w:val="clear" w:color="auto" w:fill="FFFFFF"/>
+        <w:spacing w:line="285" w:lineRule="atLeast"/>
+        <w:rPr>
+          <w:rFonts w:ascii="Consolas" w:eastAsia="Times New Roman" w:hAnsi="Consolas" w:cs="Times New Roman"/>
+          <w:color w:val="000000"/>
+          <w:sz w:val="21"/>
+          <w:szCs w:val="21"/>
+        </w:rPr>
+      </w:pPr>
+      <w:r>
+        <w:rPr>
+          <w:rFonts w:ascii="Consolas" w:eastAsia="Times New Roman" w:hAnsi="Consolas" w:cs="Times New Roman"/>
+          <w:color w:val="008000"/>
+          <w:sz w:val="21"/>
+          <w:szCs w:val="21"/>
+        </w:rPr>
+        <w:t>! T S1 Apartment,</w:t>
+      </w:r>
+    </w:p>
+    <w:p>
+      <w:pPr>
+        <w:shd w:val="clear" w:color="auto" w:fill="FFFFFF"/>
+        <w:spacing w:line="285" w:lineRule="atLeast"/>
+        <w:rPr>
+          <w:rFonts w:ascii="Consolas" w:eastAsia="Times New Roman" w:hAnsi="Consolas" w:cs="Times New Roman"/>
+          <w:color w:val="000000"/>
+          <w:sz w:val="21"/>
+          <w:szCs w:val="21"/>
+        </w:rPr>
+      </w:pPr>
+      <w:r>
+        <w:rPr>
+          <w:rFonts w:ascii="Consolas" w:eastAsia="Times New Roman" w:hAnsi="Consolas" w:cs="Times New Roman"/>
+          <w:color w:val="008000"/>
+          <w:sz w:val="21"/>
+          <w:szCs w:val="21"/>
+        </w:rPr>
+        <w:t>! T S2 Apartment,</w:t>
+      </w:r>
+    </w:p>
+    <w:p>
+      <w:pPr>
+        <w:shd w:val="clear" w:color="auto" w:fill="FFFFFF"/>
+        <w:spacing w:line="285" w:lineRule="atLeast"/>
+        <w:rPr>
+          <w:rFonts w:ascii="Consolas" w:eastAsia="Times New Roman" w:hAnsi="Consolas" w:cs="Times New Roman"/>
+          <w:color w:val="000000"/>
+          <w:sz w:val="21"/>
+          <w:szCs w:val="21"/>
+        </w:rPr>
+      </w:pPr>
+      <w:r>
+        <w:rPr>
+          <w:rFonts w:ascii="Consolas" w:eastAsia="Times New Roman" w:hAnsi="Consolas" w:cs="Times New Roman"/>
+          <w:color w:val="008000"/>
+          <w:sz w:val="21"/>
+          <w:szCs w:val="21"/>
+        </w:rPr>
+        <w:t>! T Corridor,</w:t>
+      </w:r>
+    </w:p>
+    <w:p>
+      <w:pPr>
+        <w:shd w:val="clear" w:color="auto" w:fill="FFFFFF"/>
+        <w:spacing w:line="285" w:lineRule="atLeast"/>
+        <w:rPr>
+          <w:rFonts w:ascii="Consolas" w:eastAsia="Times New Roman" w:hAnsi="Consolas" w:cs="Times New Roman"/>
+          <w:color w:val="000000"/>
+          <w:sz w:val="21"/>
+          <w:szCs w:val="21"/>
+        </w:rPr>
+      </w:pPr>
+      <w:r>
+        <w:rPr>
+          <w:rFonts w:ascii="Consolas" w:eastAsia="Times New Roman" w:hAnsi="Consolas" w:cs="Times New Roman"/>
+          <w:color w:val="008000"/>
+          <w:sz w:val="21"/>
+          <w:szCs w:val="21"/>
+        </w:rPr>
+        <w:t>! G Corridor,</w:t>
+      </w:r>
+    </w:p>
+    <w:p>
+      <w:pPr>
+        <w:rPr>
+          <w:lang w:eastAsia="en-US"/>
+        </w:rPr>
+      </w:pPr>
+    </w:p>
+    <w:p>
+      <w:pPr>
+        <w:pStyle w:val="Heading1"/>
+        <w:rPr>
+          <w:lang w:eastAsia="en-US"/>
+        </w:rPr>
+      </w:pPr>
+      <w:r>
+        <w:rPr>
+          <w:lang w:eastAsia="en-US"/>
+        </w:rPr>
+        <w:t>Cases List</w:t>
+      </w:r>
+    </w:p>
+    <w:p>
+      <w:pPr>
+        <w:rPr>
+          <w:lang w:eastAsia="en-US"/>
+        </w:rPr>
+      </w:pPr>
+      <w:r>
+        <w:rPr>
+          <w:lang w:eastAsia="en-US"/>
+        </w:rPr>
+        <w:t>[ver0, ver1, ver2]</w:t>
+      </w:r>
+    </w:p>
+    <w:p>
+      <w:pPr>
+        <w:rPr>
+          <w:lang w:eastAsia="en-US"/>
+        </w:rPr>
+      </w:pPr>
+      <w:r>
+        <w:rPr>
+          <w:lang w:eastAsia="en-US"/>
+        </w:rPr>
+        <w:t>BUBBLE, Ue1, [ver0, ver1, ver2]</w:t>
+      </w:r>
+    </w:p>
+    <w:p>
+      <w:pPr>
+        <w:rPr>
+          <w:lang w:eastAsia="en-US"/>
+        </w:rPr>
+      </w:pPr>
+      <w:r>
+        <w:rPr>
+          <w:lang w:eastAsia="en-US"/>
+        </w:rPr>
+        <w:t>BUBBLE, Ue</w:t>
+      </w:r>
+      <w:r>
+        <w:rPr>
+          <w:lang w:eastAsia="en-US"/>
+        </w:rPr>
+        <w:t>2</w:t>
+      </w:r>
+      <w:r>
+        <w:rPr>
+          <w:lang w:eastAsia="en-US"/>
+        </w:rPr>
+        <w:t>, [ver0, ver1, ver2]</w:t>
       </w:r>
     </w:p>
     <w:p>

</xml_diff>